<commit_message>
Update gulp and others modules. Remove Yandex.Metriks
</commit_message>
<xml_diff>
--- a/AnastasiiaKozenko(frontend-developer).docx
+++ b/AnastasiiaKozenko(frontend-developer).docx
@@ -5,11 +5,17 @@
   <w:body>
     <w:p>
       <w:pPr>
+        <w:pBdr>
+          <w:top w:space="0" w:sz="0" w:val="nil"/>
+          <w:left w:space="0" w:sz="0" w:val="nil"/>
+          <w:bottom w:space="0" w:sz="0" w:val="nil"/>
+          <w:right w:space="0" w:sz="0" w:val="nil"/>
+          <w:between w:space="0" w:sz="0" w:val="nil"/>
+        </w:pBdr>
+        <w:shd w:fill="auto" w:val="clear"/>
         <w:spacing w:after="200" w:before="0" w:line="360" w:lineRule="auto"/>
         <w:ind w:left="720" w:hanging="720"/>
         <w:contextualSpacing w:val="0"/>
-      </w:pPr>
-      <w:r>
         <w:rPr>
           <w:rFonts w:ascii="Arial" w:cs="Arial" w:eastAsia="Arial" w:hAnsi="Arial"/>
           <w:b w:val="1"/>
@@ -17,13 +23,23 @@
           <w:sz w:val="32"/>
           <w:szCs w:val="32"/>
           <w:highlight w:val="white"/>
+        </w:rPr>
+      </w:pPr>
+      <w:r>
+        <w:rPr>
+          <w:rFonts w:ascii="Arial" w:cs="Arial" w:eastAsia="Arial" w:hAnsi="Arial"/>
+          <w:b w:val="1"/>
+          <w:color w:val="000000"/>
+          <w:sz w:val="32"/>
+          <w:szCs w:val="32"/>
+          <w:highlight w:val="white"/>
           <w:rtl w:val="0"/>
         </w:rPr>
         <w:t xml:space="preserve">Kozenko Anastasiia</w:t>
       </w:r>
       <w:r>
         <w:drawing>
-          <wp:anchor allowOverlap="1" behindDoc="0" distB="0" distT="0" distL="0" distR="0" hidden="0" layoutInCell="0" locked="0" relativeHeight="0" simplePos="0">
+          <wp:anchor allowOverlap="1" behindDoc="0" distB="0" distT="0" distL="0" distR="0" hidden="0" layoutInCell="1" locked="0" relativeHeight="0" simplePos="0">
             <wp:simplePos x="0" y="0"/>
             <wp:positionH relativeFrom="margin">
               <wp:posOffset>5695950</wp:posOffset>
@@ -34,12 +50,12 @@
             <wp:extent cx="1087367" cy="1023938"/>
             <wp:effectExtent b="0" l="0" r="0" t="0"/>
             <wp:wrapSquare wrapText="bothSides" distB="0" distT="0" distL="0" distR="0"/>
-            <wp:docPr id="1" name="image01.png"/>
+            <wp:docPr id="1" name="image2.png"/>
             <a:graphic>
               <a:graphicData uri="http://schemas.openxmlformats.org/drawingml/2006/picture">
                 <pic:pic>
                   <pic:nvPicPr>
-                    <pic:cNvPr id="0" name="image01.png"/>
+                    <pic:cNvPr id="0" name="image2.png"/>
                     <pic:cNvPicPr preferRelativeResize="0"/>
                   </pic:nvPicPr>
                   <pic:blipFill>
@@ -66,12 +82,27 @@
     </w:p>
     <w:p>
       <w:pPr>
+        <w:pBdr>
+          <w:top w:space="0" w:sz="0" w:val="nil"/>
+          <w:left w:space="0" w:sz="0" w:val="nil"/>
+          <w:bottom w:space="0" w:sz="0" w:val="nil"/>
+          <w:right w:space="0" w:sz="0" w:val="nil"/>
+          <w:between w:space="0" w:sz="0" w:val="nil"/>
+        </w:pBdr>
+        <w:shd w:fill="auto" w:val="clear"/>
         <w:spacing w:line="360" w:lineRule="auto"/>
         <w:contextualSpacing w:val="0"/>
-      </w:pPr>
-      <w:r>
-        <w:rPr>
+        <w:rPr>
+          <w:rFonts w:ascii="Arial" w:cs="Arial" w:eastAsia="Arial" w:hAnsi="Arial"/>
+          <w:color w:val="000000"/>
+          <w:sz w:val="22"/>
+          <w:szCs w:val="22"/>
           <w:highlight w:val="white"/>
+        </w:rPr>
+      </w:pPr>
+      <w:r>
+        <w:rPr>
+          <w:highlight w:val="white"/>
           <w:rtl w:val="0"/>
         </w:rPr>
         <w:t xml:space="preserve">Address: Dnepr, Ukraine                   </w:t>
@@ -96,8 +127,20 @@
     </w:p>
     <w:p>
       <w:pPr>
+        <w:pBdr>
+          <w:top w:space="0" w:sz="0" w:val="nil"/>
+          <w:left w:space="0" w:sz="0" w:val="nil"/>
+          <w:bottom w:space="0" w:sz="0" w:val="nil"/>
+          <w:right w:space="0" w:sz="0" w:val="nil"/>
+          <w:between w:space="0" w:sz="0" w:val="nil"/>
+        </w:pBdr>
+        <w:shd w:fill="auto" w:val="clear"/>
         <w:spacing w:line="480" w:lineRule="auto"/>
         <w:contextualSpacing w:val="0"/>
+        <w:rPr>
+          <w:sz w:val="24"/>
+          <w:szCs w:val="24"/>
+        </w:rPr>
       </w:pPr>
       <w:r>
         <w:rPr>
@@ -125,14 +168,28 @@
     </w:p>
     <w:p>
       <w:pPr>
+        <w:pBdr>
+          <w:top w:space="0" w:sz="0" w:val="nil"/>
+          <w:left w:space="0" w:sz="0" w:val="nil"/>
+          <w:bottom w:space="0" w:sz="0" w:val="nil"/>
+          <w:right w:space="0" w:sz="0" w:val="nil"/>
+          <w:between w:space="0" w:sz="0" w:val="nil"/>
+        </w:pBdr>
+        <w:shd w:fill="auto" w:val="clear"/>
         <w:spacing w:after="280" w:line="240" w:lineRule="auto"/>
         <w:ind w:left="0" w:firstLine="0"/>
         <w:contextualSpacing w:val="0"/>
-      </w:pPr>
-      <w:r>
-        <w:rPr>
+        <w:rPr>
+          <w:rFonts w:ascii="Arial" w:cs="Arial" w:eastAsia="Arial" w:hAnsi="Arial"/>
+          <w:color w:val="000000"/>
           <w:sz w:val="24"/>
           <w:szCs w:val="24"/>
+        </w:rPr>
+      </w:pPr>
+      <w:r>
+        <w:rPr>
+          <w:sz w:val="24"/>
+          <w:szCs w:val="24"/>
           <w:rtl w:val="0"/>
         </w:rPr>
         <w:t xml:space="preserve">_________________________________________________________________________________</w:t>
@@ -147,6 +204,10 @@
       <w:pPr>
         <w:spacing w:after="200" w:before="0" w:line="240" w:lineRule="auto"/>
         <w:contextualSpacing w:val="0"/>
+        <w:rPr>
+          <w:rFonts w:ascii="Arial" w:cs="Arial" w:eastAsia="Arial" w:hAnsi="Arial"/>
+          <w:color w:val="000000"/>
+        </w:rPr>
       </w:pPr>
       <w:r>
         <w:rPr>
@@ -169,6 +230,7 @@
     <w:p>
       <w:pPr>
         <w:contextualSpacing w:val="0"/>
+        <w:rPr/>
       </w:pPr>
       <w:r>
         <w:rPr>
@@ -205,6 +267,14 @@
           <w:ilvl w:val="0"/>
           <w:numId w:val="1"/>
         </w:numPr>
+        <w:pBdr>
+          <w:top w:space="0" w:sz="0" w:val="nil"/>
+          <w:left w:space="0" w:sz="0" w:val="nil"/>
+          <w:bottom w:space="0" w:sz="0" w:val="nil"/>
+          <w:right w:space="0" w:sz="0" w:val="nil"/>
+          <w:between w:space="0" w:sz="0" w:val="nil"/>
+        </w:pBdr>
+        <w:shd w:fill="auto" w:val="clear"/>
         <w:tabs>
           <w:tab w:val="left" w:pos="0"/>
         </w:tabs>
@@ -269,6 +339,14 @@
           <w:ilvl w:val="0"/>
           <w:numId w:val="1"/>
         </w:numPr>
+        <w:pBdr>
+          <w:top w:space="0" w:sz="0" w:val="nil"/>
+          <w:left w:space="0" w:sz="0" w:val="nil"/>
+          <w:bottom w:space="0" w:sz="0" w:val="nil"/>
+          <w:right w:space="0" w:sz="0" w:val="nil"/>
+          <w:between w:space="0" w:sz="0" w:val="nil"/>
+        </w:pBdr>
+        <w:shd w:fill="auto" w:val="clear"/>
         <w:tabs>
           <w:tab w:val="left" w:pos="0"/>
         </w:tabs>
@@ -333,6 +411,14 @@
           <w:ilvl w:val="0"/>
           <w:numId w:val="1"/>
         </w:numPr>
+        <w:pBdr>
+          <w:top w:space="0" w:sz="0" w:val="nil"/>
+          <w:left w:space="0" w:sz="0" w:val="nil"/>
+          <w:bottom w:space="0" w:sz="0" w:val="nil"/>
+          <w:right w:space="0" w:sz="0" w:val="nil"/>
+          <w:between w:space="0" w:sz="0" w:val="nil"/>
+        </w:pBdr>
+        <w:shd w:fill="auto" w:val="clear"/>
         <w:tabs>
           <w:tab w:val="left" w:pos="0"/>
         </w:tabs>
@@ -397,6 +483,14 @@
           <w:ilvl w:val="0"/>
           <w:numId w:val="1"/>
         </w:numPr>
+        <w:pBdr>
+          <w:top w:space="0" w:sz="0" w:val="nil"/>
+          <w:left w:space="0" w:sz="0" w:val="nil"/>
+          <w:bottom w:space="0" w:sz="0" w:val="nil"/>
+          <w:right w:space="0" w:sz="0" w:val="nil"/>
+          <w:between w:space="0" w:sz="0" w:val="nil"/>
+        </w:pBdr>
+        <w:shd w:fill="auto" w:val="clear"/>
         <w:tabs>
           <w:tab w:val="left" w:pos="0"/>
         </w:tabs>
@@ -457,6 +551,14 @@
         <w:keepNext w:val="1"/>
         <w:keepLines w:val="0"/>
         <w:widowControl w:val="1"/>
+        <w:pBdr>
+          <w:top w:space="0" w:sz="0" w:val="nil"/>
+          <w:left w:space="0" w:sz="0" w:val="nil"/>
+          <w:bottom w:space="0" w:sz="0" w:val="nil"/>
+          <w:right w:space="0" w:sz="0" w:val="nil"/>
+          <w:between w:space="0" w:sz="0" w:val="nil"/>
+        </w:pBdr>
+        <w:shd w:fill="auto" w:val="clear"/>
         <w:tabs>
           <w:tab w:val="left" w:pos="0"/>
         </w:tabs>
@@ -464,6 +566,18 @@
         <w:ind w:left="0" w:right="0" w:firstLine="0"/>
         <w:contextualSpacing w:val="0"/>
         <w:jc w:val="left"/>
+        <w:rPr>
+          <w:rFonts w:ascii="Arial" w:cs="Arial" w:eastAsia="Arial" w:hAnsi="Arial"/>
+          <w:b w:val="0"/>
+          <w:i w:val="0"/>
+          <w:smallCaps w:val="0"/>
+          <w:strike w:val="0"/>
+          <w:color w:val="000000"/>
+          <w:sz w:val="22"/>
+          <w:szCs w:val="22"/>
+          <w:u w:val="none"/>
+          <w:vertAlign w:val="baseline"/>
+        </w:rPr>
       </w:pPr>
       <w:r>
         <w:rPr>
@@ -476,6 +590,12 @@
         <w:spacing w:line="360" w:lineRule="auto"/>
         <w:ind w:left="45" w:firstLine="0"/>
         <w:contextualSpacing w:val="0"/>
+        <w:rPr>
+          <w:rFonts w:ascii="Arial" w:cs="Arial" w:eastAsia="Arial" w:hAnsi="Arial"/>
+          <w:color w:val="000000"/>
+          <w:sz w:val="22"/>
+          <w:szCs w:val="22"/>
+        </w:rPr>
       </w:pPr>
       <w:r>
         <w:rPr>
@@ -522,6 +642,14 @@
           <w:ilvl w:val="0"/>
           <w:numId w:val="2"/>
         </w:numPr>
+        <w:pBdr>
+          <w:top w:space="0" w:sz="0" w:val="nil"/>
+          <w:left w:space="0" w:sz="0" w:val="nil"/>
+          <w:bottom w:space="0" w:sz="0" w:val="nil"/>
+          <w:right w:space="0" w:sz="0" w:val="nil"/>
+          <w:between w:space="0" w:sz="0" w:val="nil"/>
+        </w:pBdr>
+        <w:shd w:fill="auto" w:val="clear"/>
         <w:tabs>
           <w:tab w:val="left" w:pos="0"/>
         </w:tabs>
@@ -568,6 +696,14 @@
           <w:ilvl w:val="0"/>
           <w:numId w:val="2"/>
         </w:numPr>
+        <w:pBdr>
+          <w:top w:space="0" w:sz="0" w:val="nil"/>
+          <w:left w:space="0" w:sz="0" w:val="nil"/>
+          <w:bottom w:space="0" w:sz="0" w:val="nil"/>
+          <w:right w:space="0" w:sz="0" w:val="nil"/>
+          <w:between w:space="0" w:sz="0" w:val="nil"/>
+        </w:pBdr>
+        <w:shd w:fill="auto" w:val="clear"/>
         <w:tabs>
           <w:tab w:val="left" w:pos="0"/>
         </w:tabs>
@@ -614,6 +750,14 @@
           <w:ilvl w:val="0"/>
           <w:numId w:val="2"/>
         </w:numPr>
+        <w:pBdr>
+          <w:top w:space="0" w:sz="0" w:val="nil"/>
+          <w:left w:space="0" w:sz="0" w:val="nil"/>
+          <w:bottom w:space="0" w:sz="0" w:val="nil"/>
+          <w:right w:space="0" w:sz="0" w:val="nil"/>
+          <w:between w:space="0" w:sz="0" w:val="nil"/>
+        </w:pBdr>
+        <w:shd w:fill="auto" w:val="clear"/>
         <w:tabs>
           <w:tab w:val="left" w:pos="0"/>
         </w:tabs>
@@ -660,6 +804,14 @@
           <w:ilvl w:val="0"/>
           <w:numId w:val="2"/>
         </w:numPr>
+        <w:pBdr>
+          <w:top w:space="0" w:sz="0" w:val="nil"/>
+          <w:left w:space="0" w:sz="0" w:val="nil"/>
+          <w:bottom w:space="0" w:sz="0" w:val="nil"/>
+          <w:right w:space="0" w:sz="0" w:val="nil"/>
+          <w:between w:space="0" w:sz="0" w:val="nil"/>
+        </w:pBdr>
+        <w:shd w:fill="auto" w:val="clear"/>
         <w:tabs>
           <w:tab w:val="left" w:pos="0"/>
         </w:tabs>
@@ -706,6 +858,14 @@
           <w:ilvl w:val="0"/>
           <w:numId w:val="2"/>
         </w:numPr>
+        <w:pBdr>
+          <w:top w:space="0" w:sz="0" w:val="nil"/>
+          <w:left w:space="0" w:sz="0" w:val="nil"/>
+          <w:bottom w:space="0" w:sz="0" w:val="nil"/>
+          <w:right w:space="0" w:sz="0" w:val="nil"/>
+          <w:between w:space="0" w:sz="0" w:val="nil"/>
+        </w:pBdr>
+        <w:shd w:fill="auto" w:val="clear"/>
         <w:tabs>
           <w:tab w:val="left" w:pos="0"/>
         </w:tabs>
@@ -752,6 +912,14 @@
           <w:ilvl w:val="0"/>
           <w:numId w:val="2"/>
         </w:numPr>
+        <w:pBdr>
+          <w:top w:space="0" w:sz="0" w:val="nil"/>
+          <w:left w:space="0" w:sz="0" w:val="nil"/>
+          <w:bottom w:space="0" w:sz="0" w:val="nil"/>
+          <w:right w:space="0" w:sz="0" w:val="nil"/>
+          <w:between w:space="0" w:sz="0" w:val="nil"/>
+        </w:pBdr>
+        <w:shd w:fill="auto" w:val="clear"/>
         <w:tabs>
           <w:tab w:val="left" w:pos="0"/>
         </w:tabs>
@@ -794,10 +962,30 @@
         <w:keepNext w:val="1"/>
         <w:keepLines w:val="0"/>
         <w:widowControl w:val="1"/>
+        <w:pBdr>
+          <w:top w:space="0" w:sz="0" w:val="nil"/>
+          <w:left w:space="0" w:sz="0" w:val="nil"/>
+          <w:bottom w:space="0" w:sz="0" w:val="nil"/>
+          <w:right w:space="0" w:sz="0" w:val="nil"/>
+          <w:between w:space="0" w:sz="0" w:val="nil"/>
+        </w:pBdr>
+        <w:shd w:fill="auto" w:val="clear"/>
         <w:spacing w:after="0" w:before="300" w:line="240" w:lineRule="auto"/>
         <w:ind w:left="0" w:right="0" w:firstLine="0"/>
         <w:contextualSpacing w:val="0"/>
         <w:jc w:val="left"/>
+        <w:rPr>
+          <w:rFonts w:ascii="Arial" w:cs="Arial" w:eastAsia="Arial" w:hAnsi="Arial"/>
+          <w:b w:val="0"/>
+          <w:i w:val="0"/>
+          <w:smallCaps w:val="0"/>
+          <w:strike w:val="0"/>
+          <w:color w:val="000000"/>
+          <w:sz w:val="22"/>
+          <w:szCs w:val="22"/>
+          <w:u w:val="none"/>
+          <w:vertAlign w:val="baseline"/>
+        </w:rPr>
       </w:pPr>
       <w:r>
         <w:rPr>
@@ -826,6 +1014,9 @@
         <w:spacing w:line="360" w:lineRule="auto"/>
         <w:ind w:firstLine="0"/>
         <w:contextualSpacing w:val="0"/>
+        <w:rPr>
+          <w:b w:val="1"/>
+        </w:rPr>
       </w:pPr>
       <w:r>
         <w:rPr>
@@ -838,6 +1029,12 @@
         <w:spacing w:line="360" w:lineRule="auto"/>
         <w:ind w:firstLine="0"/>
         <w:contextualSpacing w:val="0"/>
+        <w:rPr>
+          <w:rFonts w:ascii="Arial" w:cs="Arial" w:eastAsia="Arial" w:hAnsi="Arial"/>
+          <w:color w:val="000000"/>
+          <w:sz w:val="22"/>
+          <w:szCs w:val="22"/>
+        </w:rPr>
       </w:pPr>
       <w:r>
         <w:rPr>
@@ -884,6 +1081,14 @@
           <w:ilvl w:val="0"/>
           <w:numId w:val="3"/>
         </w:numPr>
+        <w:pBdr>
+          <w:top w:space="0" w:sz="0" w:val="nil"/>
+          <w:left w:space="0" w:sz="0" w:val="nil"/>
+          <w:bottom w:space="0" w:sz="0" w:val="nil"/>
+          <w:right w:space="0" w:sz="0" w:val="nil"/>
+          <w:between w:space="0" w:sz="0" w:val="nil"/>
+        </w:pBdr>
+        <w:shd w:fill="auto" w:val="clear"/>
         <w:tabs>
           <w:tab w:val="left" w:pos="0"/>
         </w:tabs>
@@ -930,6 +1135,14 @@
           <w:ilvl w:val="0"/>
           <w:numId w:val="3"/>
         </w:numPr>
+        <w:pBdr>
+          <w:top w:space="0" w:sz="0" w:val="nil"/>
+          <w:left w:space="0" w:sz="0" w:val="nil"/>
+          <w:bottom w:space="0" w:sz="0" w:val="nil"/>
+          <w:right w:space="0" w:sz="0" w:val="nil"/>
+          <w:between w:space="0" w:sz="0" w:val="nil"/>
+        </w:pBdr>
+        <w:shd w:fill="auto" w:val="clear"/>
         <w:tabs>
           <w:tab w:val="left" w:pos="0"/>
         </w:tabs>
@@ -976,6 +1189,14 @@
           <w:ilvl w:val="0"/>
           <w:numId w:val="3"/>
         </w:numPr>
+        <w:pBdr>
+          <w:top w:space="0" w:sz="0" w:val="nil"/>
+          <w:left w:space="0" w:sz="0" w:val="nil"/>
+          <w:bottom w:space="0" w:sz="0" w:val="nil"/>
+          <w:right w:space="0" w:sz="0" w:val="nil"/>
+          <w:between w:space="0" w:sz="0" w:val="nil"/>
+        </w:pBdr>
+        <w:shd w:fill="auto" w:val="clear"/>
         <w:tabs>
           <w:tab w:val="left" w:pos="0"/>
         </w:tabs>
@@ -1022,6 +1243,14 @@
           <w:ilvl w:val="0"/>
           <w:numId w:val="3"/>
         </w:numPr>
+        <w:pBdr>
+          <w:top w:space="0" w:sz="0" w:val="nil"/>
+          <w:left w:space="0" w:sz="0" w:val="nil"/>
+          <w:bottom w:space="0" w:sz="0" w:val="nil"/>
+          <w:right w:space="0" w:sz="0" w:val="nil"/>
+          <w:between w:space="0" w:sz="0" w:val="nil"/>
+        </w:pBdr>
+        <w:shd w:fill="auto" w:val="clear"/>
         <w:tabs>
           <w:tab w:val="left" w:pos="0"/>
         </w:tabs>
@@ -1064,6 +1293,14 @@
         <w:keepNext w:val="1"/>
         <w:keepLines w:val="0"/>
         <w:widowControl w:val="1"/>
+        <w:pBdr>
+          <w:top w:space="0" w:sz="0" w:val="nil"/>
+          <w:left w:space="0" w:sz="0" w:val="nil"/>
+          <w:bottom w:space="0" w:sz="0" w:val="nil"/>
+          <w:right w:space="0" w:sz="0" w:val="nil"/>
+          <w:between w:space="0" w:sz="0" w:val="nil"/>
+        </w:pBdr>
+        <w:shd w:fill="auto" w:val="clear"/>
         <w:tabs>
           <w:tab w:val="left" w:pos="0"/>
         </w:tabs>
@@ -1071,18 +1308,39 @@
         <w:ind w:left="300" w:right="0" w:firstLine="0"/>
         <w:contextualSpacing w:val="0"/>
         <w:jc w:val="left"/>
-      </w:pPr>
-      <w:r>
-        <w:rPr>
-          <w:rtl w:val="0"/>
-        </w:rPr>
-      </w:r>
-    </w:p>
-    <w:p>
-      <w:pPr>
-        <w:keepNext w:val="1"/>
-        <w:keepLines w:val="0"/>
-        <w:widowControl w:val="1"/>
+        <w:rPr>
+          <w:rFonts w:ascii="Arial" w:cs="Arial" w:eastAsia="Arial" w:hAnsi="Arial"/>
+          <w:b w:val="1"/>
+          <w:i w:val="0"/>
+          <w:smallCaps w:val="0"/>
+          <w:strike w:val="0"/>
+          <w:color w:val="000000"/>
+          <w:sz w:val="22"/>
+          <w:szCs w:val="22"/>
+          <w:highlight w:val="white"/>
+          <w:u w:val="none"/>
+          <w:vertAlign w:val="baseline"/>
+        </w:rPr>
+      </w:pPr>
+      <w:r>
+        <w:rPr>
+          <w:rtl w:val="0"/>
+        </w:rPr>
+      </w:r>
+    </w:p>
+    <w:p>
+      <w:pPr>
+        <w:keepNext w:val="1"/>
+        <w:keepLines w:val="0"/>
+        <w:widowControl w:val="1"/>
+        <w:pBdr>
+          <w:top w:space="0" w:sz="0" w:val="nil"/>
+          <w:left w:space="0" w:sz="0" w:val="nil"/>
+          <w:bottom w:space="0" w:sz="0" w:val="nil"/>
+          <w:right w:space="0" w:sz="0" w:val="nil"/>
+          <w:between w:space="0" w:sz="0" w:val="nil"/>
+        </w:pBdr>
+        <w:shd w:fill="auto" w:val="clear"/>
         <w:tabs>
           <w:tab w:val="left" w:pos="0"/>
         </w:tabs>
@@ -1090,6 +1348,18 @@
         <w:ind w:left="31" w:right="0" w:firstLine="0"/>
         <w:contextualSpacing w:val="0"/>
         <w:jc w:val="left"/>
+        <w:rPr>
+          <w:rFonts w:ascii="Arial" w:cs="Arial" w:eastAsia="Arial" w:hAnsi="Arial"/>
+          <w:b w:val="0"/>
+          <w:i w:val="0"/>
+          <w:smallCaps w:val="0"/>
+          <w:strike w:val="0"/>
+          <w:color w:val="000000"/>
+          <w:sz w:val="22"/>
+          <w:szCs w:val="22"/>
+          <w:u w:val="none"/>
+          <w:vertAlign w:val="baseline"/>
+        </w:rPr>
       </w:pPr>
       <w:r>
         <w:rPr>
@@ -1119,6 +1389,14 @@
         <w:keepNext w:val="1"/>
         <w:keepLines w:val="0"/>
         <w:widowControl w:val="1"/>
+        <w:pBdr>
+          <w:top w:space="0" w:sz="0" w:val="nil"/>
+          <w:left w:space="0" w:sz="0" w:val="nil"/>
+          <w:bottom w:space="0" w:sz="0" w:val="nil"/>
+          <w:right w:space="0" w:sz="0" w:val="nil"/>
+          <w:between w:space="0" w:sz="0" w:val="nil"/>
+        </w:pBdr>
+        <w:shd w:fill="auto" w:val="clear"/>
         <w:tabs>
           <w:tab w:val="left" w:pos="0"/>
         </w:tabs>
@@ -1126,6 +1404,18 @@
         <w:ind w:left="31" w:right="0" w:firstLine="0"/>
         <w:contextualSpacing w:val="0"/>
         <w:jc w:val="left"/>
+        <w:rPr>
+          <w:rFonts w:ascii="Arial" w:cs="Arial" w:eastAsia="Arial" w:hAnsi="Arial"/>
+          <w:b w:val="0"/>
+          <w:i w:val="0"/>
+          <w:smallCaps w:val="0"/>
+          <w:strike w:val="0"/>
+          <w:color w:val="000000"/>
+          <w:sz w:val="22"/>
+          <w:szCs w:val="22"/>
+          <w:u w:val="none"/>
+          <w:vertAlign w:val="baseline"/>
+        </w:rPr>
       </w:pPr>
       <w:r>
         <w:rPr>
@@ -1182,6 +1472,14 @@
         <w:keepNext w:val="1"/>
         <w:keepLines w:val="0"/>
         <w:widowControl w:val="1"/>
+        <w:pBdr>
+          <w:top w:space="0" w:sz="0" w:val="nil"/>
+          <w:left w:space="0" w:sz="0" w:val="nil"/>
+          <w:bottom w:space="0" w:sz="0" w:val="nil"/>
+          <w:right w:space="0" w:sz="0" w:val="nil"/>
+          <w:between w:space="0" w:sz="0" w:val="nil"/>
+        </w:pBdr>
+        <w:shd w:fill="auto" w:val="clear"/>
         <w:tabs>
           <w:tab w:val="left" w:pos="0"/>
         </w:tabs>
@@ -1189,18 +1487,38 @@
         <w:ind w:left="31" w:right="0" w:firstLine="0"/>
         <w:contextualSpacing w:val="0"/>
         <w:jc w:val="left"/>
-      </w:pPr>
-      <w:r>
-        <w:rPr>
-          <w:rtl w:val="0"/>
-        </w:rPr>
-      </w:r>
-    </w:p>
-    <w:p>
-      <w:pPr>
-        <w:keepNext w:val="1"/>
-        <w:keepLines w:val="0"/>
-        <w:widowControl w:val="1"/>
+        <w:rPr>
+          <w:rFonts w:ascii="Arial" w:cs="Arial" w:eastAsia="Arial" w:hAnsi="Arial"/>
+          <w:b w:val="1"/>
+          <w:i w:val="0"/>
+          <w:smallCaps w:val="0"/>
+          <w:strike w:val="0"/>
+          <w:color w:val="000000"/>
+          <w:sz w:val="24"/>
+          <w:szCs w:val="24"/>
+          <w:u w:val="none"/>
+          <w:vertAlign w:val="baseline"/>
+        </w:rPr>
+      </w:pPr>
+      <w:r>
+        <w:rPr>
+          <w:rtl w:val="0"/>
+        </w:rPr>
+      </w:r>
+    </w:p>
+    <w:p>
+      <w:pPr>
+        <w:keepNext w:val="1"/>
+        <w:keepLines w:val="0"/>
+        <w:widowControl w:val="1"/>
+        <w:pBdr>
+          <w:top w:space="0" w:sz="0" w:val="nil"/>
+          <w:left w:space="0" w:sz="0" w:val="nil"/>
+          <w:bottom w:space="0" w:sz="0" w:val="nil"/>
+          <w:right w:space="0" w:sz="0" w:val="nil"/>
+          <w:between w:space="0" w:sz="0" w:val="nil"/>
+        </w:pBdr>
+        <w:shd w:fill="auto" w:val="clear"/>
         <w:tabs>
           <w:tab w:val="left" w:pos="0"/>
         </w:tabs>
@@ -1208,6 +1526,18 @@
         <w:ind w:left="31" w:right="0" w:firstLine="0"/>
         <w:contextualSpacing w:val="0"/>
         <w:jc w:val="left"/>
+        <w:rPr>
+          <w:rFonts w:ascii="Arial" w:cs="Arial" w:eastAsia="Arial" w:hAnsi="Arial"/>
+          <w:b w:val="0"/>
+          <w:i w:val="0"/>
+          <w:smallCaps w:val="0"/>
+          <w:strike w:val="0"/>
+          <w:color w:val="000000"/>
+          <w:sz w:val="22"/>
+          <w:szCs w:val="22"/>
+          <w:u w:val="none"/>
+          <w:vertAlign w:val="baseline"/>
+        </w:rPr>
       </w:pPr>
       <w:r>
         <w:rPr>
@@ -1236,6 +1566,14 @@
         <w:keepNext w:val="1"/>
         <w:keepLines w:val="0"/>
         <w:widowControl w:val="1"/>
+        <w:pBdr>
+          <w:top w:space="0" w:sz="0" w:val="nil"/>
+          <w:left w:space="0" w:sz="0" w:val="nil"/>
+          <w:bottom w:space="0" w:sz="0" w:val="nil"/>
+          <w:right w:space="0" w:sz="0" w:val="nil"/>
+          <w:between w:space="0" w:sz="0" w:val="nil"/>
+        </w:pBdr>
+        <w:shd w:fill="auto" w:val="clear"/>
         <w:tabs>
           <w:tab w:val="left" w:pos="0"/>
         </w:tabs>
@@ -1243,6 +1581,18 @@
         <w:ind w:left="31" w:right="0" w:firstLine="0"/>
         <w:contextualSpacing w:val="0"/>
         <w:jc w:val="left"/>
+        <w:rPr>
+          <w:rFonts w:ascii="Arial" w:cs="Arial" w:eastAsia="Arial" w:hAnsi="Arial"/>
+          <w:b w:val="0"/>
+          <w:i w:val="0"/>
+          <w:smallCaps w:val="0"/>
+          <w:strike w:val="0"/>
+          <w:color w:val="000000"/>
+          <w:sz w:val="22"/>
+          <w:szCs w:val="22"/>
+          <w:u w:val="none"/>
+          <w:vertAlign w:val="baseline"/>
+        </w:rPr>
       </w:pPr>
       <w:r>
         <w:rPr>
@@ -1266,6 +1616,14 @@
         <w:keepNext w:val="1"/>
         <w:keepLines w:val="0"/>
         <w:widowControl w:val="1"/>
+        <w:pBdr>
+          <w:top w:space="0" w:sz="0" w:val="nil"/>
+          <w:left w:space="0" w:sz="0" w:val="nil"/>
+          <w:bottom w:space="0" w:sz="0" w:val="nil"/>
+          <w:right w:space="0" w:sz="0" w:val="nil"/>
+          <w:between w:space="0" w:sz="0" w:val="nil"/>
+        </w:pBdr>
+        <w:shd w:fill="auto" w:val="clear"/>
         <w:tabs>
           <w:tab w:val="left" w:pos="0"/>
         </w:tabs>
@@ -1273,18 +1631,38 @@
         <w:ind w:left="31" w:right="0" w:firstLine="0"/>
         <w:contextualSpacing w:val="0"/>
         <w:jc w:val="left"/>
-      </w:pPr>
-      <w:r>
-        <w:rPr>
-          <w:rtl w:val="0"/>
-        </w:rPr>
-      </w:r>
-    </w:p>
-    <w:p>
-      <w:pPr>
-        <w:keepNext w:val="1"/>
-        <w:keepLines w:val="0"/>
-        <w:widowControl w:val="1"/>
+        <w:rPr>
+          <w:rFonts w:ascii="Arial" w:cs="Arial" w:eastAsia="Arial" w:hAnsi="Arial"/>
+          <w:b w:val="0"/>
+          <w:i w:val="0"/>
+          <w:smallCaps w:val="0"/>
+          <w:strike w:val="0"/>
+          <w:color w:val="000000"/>
+          <w:sz w:val="22"/>
+          <w:szCs w:val="22"/>
+          <w:u w:val="none"/>
+          <w:vertAlign w:val="baseline"/>
+        </w:rPr>
+      </w:pPr>
+      <w:r>
+        <w:rPr>
+          <w:rtl w:val="0"/>
+        </w:rPr>
+      </w:r>
+    </w:p>
+    <w:p>
+      <w:pPr>
+        <w:keepNext w:val="1"/>
+        <w:keepLines w:val="0"/>
+        <w:widowControl w:val="1"/>
+        <w:pBdr>
+          <w:top w:space="0" w:sz="0" w:val="nil"/>
+          <w:left w:space="0" w:sz="0" w:val="nil"/>
+          <w:bottom w:space="0" w:sz="0" w:val="nil"/>
+          <w:right w:space="0" w:sz="0" w:val="nil"/>
+          <w:between w:space="0" w:sz="0" w:val="nil"/>
+        </w:pBdr>
+        <w:shd w:fill="auto" w:val="clear"/>
         <w:tabs>
           <w:tab w:val="left" w:pos="0"/>
         </w:tabs>
@@ -1292,6 +1670,18 @@
         <w:ind w:left="31" w:right="0" w:firstLine="0"/>
         <w:contextualSpacing w:val="0"/>
         <w:jc w:val="left"/>
+        <w:rPr>
+          <w:rFonts w:ascii="Arial" w:cs="Arial" w:eastAsia="Arial" w:hAnsi="Arial"/>
+          <w:b w:val="0"/>
+          <w:i w:val="0"/>
+          <w:smallCaps w:val="0"/>
+          <w:strike w:val="0"/>
+          <w:color w:val="000000"/>
+          <w:sz w:val="22"/>
+          <w:szCs w:val="22"/>
+          <w:u w:val="none"/>
+          <w:vertAlign w:val="baseline"/>
+        </w:rPr>
       </w:pPr>
       <w:r>
         <w:rPr>
@@ -1324,6 +1714,14 @@
           <w:ilvl w:val="0"/>
           <w:numId w:val="4"/>
         </w:numPr>
+        <w:pBdr>
+          <w:top w:space="0" w:sz="0" w:val="nil"/>
+          <w:left w:space="0" w:sz="0" w:val="nil"/>
+          <w:bottom w:space="0" w:sz="0" w:val="nil"/>
+          <w:right w:space="0" w:sz="0" w:val="nil"/>
+          <w:between w:space="0" w:sz="0" w:val="nil"/>
+        </w:pBdr>
+        <w:shd w:fill="auto" w:val="clear"/>
         <w:tabs>
           <w:tab w:val="left" w:pos="0"/>
         </w:tabs>
@@ -1334,28 +1732,28 @@
         <w:rPr>
           <w:rFonts w:ascii="Arial" w:cs="Arial" w:eastAsia="Arial" w:hAnsi="Arial"/>
           <w:b w:val="0"/>
-          <w:smallCaps w:val="0"/>
-          <w:strike w:val="0"/>
-          <w:color w:val="000000"/>
-          <w:u w:val="none"/>
-          <w:vertAlign w:val="baseline"/>
-        </w:rPr>
-      </w:pPr>
-      <w:r>
-        <w:rPr>
-          <w:rFonts w:ascii="Arial" w:cs="Arial" w:eastAsia="Arial" w:hAnsi="Arial"/>
-          <w:b w:val="0"/>
-          <w:i w:val="0"/>
-          <w:smallCaps w:val="0"/>
-          <w:strike w:val="0"/>
-          <w:color w:val="000000"/>
-          <w:sz w:val="22"/>
-          <w:szCs w:val="22"/>
-          <w:u w:val="none"/>
-          <w:vertAlign w:val="baseline"/>
-          <w:rtl w:val="0"/>
-        </w:rPr>
-        <w:t xml:space="preserve">Frontend Pro (</w:t>
+          <w:i w:val="0"/>
+          <w:strike w:val="0"/>
+          <w:color w:val="000000"/>
+          <w:u w:val="none"/>
+          <w:vertAlign w:val="baseline"/>
+        </w:rPr>
+      </w:pPr>
+      <w:r>
+        <w:rPr>
+          <w:rFonts w:ascii="Arial" w:cs="Arial" w:eastAsia="Arial" w:hAnsi="Arial"/>
+          <w:b w:val="0"/>
+          <w:i w:val="0"/>
+          <w:smallCaps w:val="0"/>
+          <w:strike w:val="0"/>
+          <w:color w:val="000000"/>
+          <w:sz w:val="22"/>
+          <w:szCs w:val="22"/>
+          <w:u w:val="none"/>
+          <w:vertAlign w:val="baseline"/>
+          <w:rtl w:val="0"/>
+        </w:rPr>
+        <w:t xml:space="preserve">Basic JavaScript (</w:t>
       </w:r>
       <w:hyperlink r:id="rId8">
         <w:r>
@@ -1372,15 +1770,15 @@
             <w:vertAlign w:val="baseline"/>
             <w:rtl w:val="0"/>
           </w:rPr>
-          <w:t xml:space="preserve">itschool-hillel.org</w:t>
+          <w:t xml:space="preserve">htmlacademy.ru</w:t>
         </w:r>
       </w:hyperlink>
       <w:r>
         <w:rPr>
           <w:rFonts w:ascii="Arial" w:cs="Arial" w:eastAsia="Arial" w:hAnsi="Arial"/>
           <w:b w:val="0"/>
-          <w:i w:val="1"/>
-          <w:smallCaps w:val="0"/>
+          <w:i w:val="0"/>
+          <w:smallCaps w:val="1"/>
           <w:strike w:val="0"/>
           <w:color w:val="000000"/>
           <w:sz w:val="22"/>
@@ -1406,6 +1804,14 @@
           <w:ilvl w:val="0"/>
           <w:numId w:val="4"/>
         </w:numPr>
+        <w:pBdr>
+          <w:top w:space="0" w:sz="0" w:val="nil"/>
+          <w:left w:space="0" w:sz="0" w:val="nil"/>
+          <w:bottom w:space="0" w:sz="0" w:val="nil"/>
+          <w:right w:space="0" w:sz="0" w:val="nil"/>
+          <w:between w:space="0" w:sz="0" w:val="nil"/>
+        </w:pBdr>
+        <w:shd w:fill="auto" w:val="clear"/>
         <w:tabs>
           <w:tab w:val="left" w:pos="0"/>
         </w:tabs>
@@ -1437,7 +1843,7 @@
           <w:vertAlign w:val="baseline"/>
           <w:rtl w:val="0"/>
         </w:rPr>
-        <w:t xml:space="preserve">Basic JavaScript (</w:t>
+        <w:t xml:space="preserve">Basic HTML+CSS (</w:t>
       </w:r>
       <w:hyperlink r:id="rId9">
         <w:r>
@@ -1488,6 +1894,14 @@
           <w:ilvl w:val="0"/>
           <w:numId w:val="4"/>
         </w:numPr>
+        <w:pBdr>
+          <w:top w:space="0" w:sz="0" w:val="nil"/>
+          <w:left w:space="0" w:sz="0" w:val="nil"/>
+          <w:bottom w:space="0" w:sz="0" w:val="nil"/>
+          <w:right w:space="0" w:sz="0" w:val="nil"/>
+          <w:between w:space="0" w:sz="0" w:val="nil"/>
+        </w:pBdr>
+        <w:shd w:fill="auto" w:val="clear"/>
         <w:tabs>
           <w:tab w:val="left" w:pos="0"/>
         </w:tabs>
@@ -1519,91 +1933,9 @@
           <w:vertAlign w:val="baseline"/>
           <w:rtl w:val="0"/>
         </w:rPr>
-        <w:t xml:space="preserve">Basic HTML+CSS (</w:t>
+        <w:t xml:space="preserve">Basics of Web UI development (</w:t>
       </w:r>
       <w:hyperlink r:id="rId10">
-        <w:r>
-          <w:rPr>
-            <w:rFonts w:ascii="Arial" w:cs="Arial" w:eastAsia="Arial" w:hAnsi="Arial"/>
-            <w:b w:val="0"/>
-            <w:i w:val="0"/>
-            <w:smallCaps w:val="0"/>
-            <w:strike w:val="0"/>
-            <w:color w:val="000000"/>
-            <w:sz w:val="20"/>
-            <w:szCs w:val="20"/>
-            <w:u w:val="single"/>
-            <w:vertAlign w:val="baseline"/>
-            <w:rtl w:val="0"/>
-          </w:rPr>
-          <w:t xml:space="preserve">htmlacademy.ru</w:t>
-        </w:r>
-      </w:hyperlink>
-      <w:r>
-        <w:rPr>
-          <w:rFonts w:ascii="Arial" w:cs="Arial" w:eastAsia="Arial" w:hAnsi="Arial"/>
-          <w:b w:val="0"/>
-          <w:i w:val="0"/>
-          <w:smallCaps w:val="1"/>
-          <w:strike w:val="0"/>
-          <w:color w:val="000000"/>
-          <w:sz w:val="22"/>
-          <w:szCs w:val="22"/>
-          <w:u w:val="none"/>
-          <w:vertAlign w:val="baseline"/>
-          <w:rtl w:val="0"/>
-        </w:rPr>
-        <w:t xml:space="preserve">)</w:t>
-      </w:r>
-      <w:r>
-        <w:rPr>
-          <w:rtl w:val="0"/>
-        </w:rPr>
-      </w:r>
-    </w:p>
-    <w:p>
-      <w:pPr>
-        <w:keepNext w:val="1"/>
-        <w:keepLines w:val="0"/>
-        <w:widowControl w:val="1"/>
-        <w:numPr>
-          <w:ilvl w:val="0"/>
-          <w:numId w:val="4"/>
-        </w:numPr>
-        <w:tabs>
-          <w:tab w:val="left" w:pos="0"/>
-        </w:tabs>
-        <w:spacing w:after="0" w:before="0" w:line="276" w:lineRule="auto"/>
-        <w:ind w:left="437.0000000000001" w:right="0" w:hanging="360"/>
-        <w:contextualSpacing w:val="1"/>
-        <w:jc w:val="left"/>
-        <w:rPr>
-          <w:rFonts w:ascii="Arial" w:cs="Arial" w:eastAsia="Arial" w:hAnsi="Arial"/>
-          <w:b w:val="0"/>
-          <w:i w:val="0"/>
-          <w:strike w:val="0"/>
-          <w:color w:val="000000"/>
-          <w:u w:val="none"/>
-          <w:vertAlign w:val="baseline"/>
-        </w:rPr>
-      </w:pPr>
-      <w:r>
-        <w:rPr>
-          <w:rFonts w:ascii="Arial" w:cs="Arial" w:eastAsia="Arial" w:hAnsi="Arial"/>
-          <w:b w:val="0"/>
-          <w:i w:val="0"/>
-          <w:smallCaps w:val="0"/>
-          <w:strike w:val="0"/>
-          <w:color w:val="000000"/>
-          <w:sz w:val="22"/>
-          <w:szCs w:val="22"/>
-          <w:u w:val="none"/>
-          <w:vertAlign w:val="baseline"/>
-          <w:rtl w:val="0"/>
-        </w:rPr>
-        <w:t xml:space="preserve">Basics of Web UI development (</w:t>
-      </w:r>
-      <w:hyperlink r:id="rId11">
         <w:r>
           <w:rPr>
             <w:rFonts w:ascii="Arial" w:cs="Arial" w:eastAsia="Arial" w:hAnsi="Arial"/>
@@ -1648,6 +1980,14 @@
         <w:keepNext w:val="1"/>
         <w:keepLines w:val="0"/>
         <w:widowControl w:val="1"/>
+        <w:pBdr>
+          <w:top w:space="0" w:sz="0" w:val="nil"/>
+          <w:left w:space="0" w:sz="0" w:val="nil"/>
+          <w:bottom w:space="0" w:sz="0" w:val="nil"/>
+          <w:right w:space="0" w:sz="0" w:val="nil"/>
+          <w:between w:space="0" w:sz="0" w:val="nil"/>
+        </w:pBdr>
+        <w:shd w:fill="auto" w:val="clear"/>
         <w:tabs>
           <w:tab w:val="left" w:pos="0"/>
         </w:tabs>
@@ -1655,18 +1995,38 @@
         <w:ind w:left="31" w:right="0" w:firstLine="0"/>
         <w:contextualSpacing w:val="0"/>
         <w:jc w:val="left"/>
-      </w:pPr>
-      <w:r>
-        <w:rPr>
-          <w:rtl w:val="0"/>
-        </w:rPr>
-      </w:r>
-    </w:p>
-    <w:p>
-      <w:pPr>
-        <w:keepNext w:val="1"/>
-        <w:keepLines w:val="0"/>
-        <w:widowControl w:val="1"/>
+        <w:rPr>
+          <w:rFonts w:ascii="Arial" w:cs="Arial" w:eastAsia="Arial" w:hAnsi="Arial"/>
+          <w:b w:val="0"/>
+          <w:i w:val="1"/>
+          <w:smallCaps w:val="0"/>
+          <w:strike w:val="0"/>
+          <w:color w:val="000000"/>
+          <w:sz w:val="22"/>
+          <w:szCs w:val="22"/>
+          <w:u w:val="none"/>
+          <w:vertAlign w:val="baseline"/>
+        </w:rPr>
+      </w:pPr>
+      <w:r>
+        <w:rPr>
+          <w:rtl w:val="0"/>
+        </w:rPr>
+      </w:r>
+    </w:p>
+    <w:p>
+      <w:pPr>
+        <w:keepNext w:val="1"/>
+        <w:keepLines w:val="0"/>
+        <w:widowControl w:val="1"/>
+        <w:pBdr>
+          <w:top w:space="0" w:sz="0" w:val="nil"/>
+          <w:left w:space="0" w:sz="0" w:val="nil"/>
+          <w:bottom w:space="0" w:sz="0" w:val="nil"/>
+          <w:right w:space="0" w:sz="0" w:val="nil"/>
+          <w:between w:space="0" w:sz="0" w:val="nil"/>
+        </w:pBdr>
+        <w:shd w:fill="auto" w:val="clear"/>
         <w:tabs>
           <w:tab w:val="left" w:pos="0"/>
         </w:tabs>
@@ -1674,6 +2034,18 @@
         <w:ind w:left="31" w:right="0" w:firstLine="0"/>
         <w:contextualSpacing w:val="0"/>
         <w:jc w:val="left"/>
+        <w:rPr>
+          <w:rFonts w:ascii="Arial" w:cs="Arial" w:eastAsia="Arial" w:hAnsi="Arial"/>
+          <w:b w:val="0"/>
+          <w:i w:val="0"/>
+          <w:smallCaps w:val="0"/>
+          <w:strike w:val="0"/>
+          <w:color w:val="000000"/>
+          <w:sz w:val="22"/>
+          <w:szCs w:val="22"/>
+          <w:u w:val="none"/>
+          <w:vertAlign w:val="baseline"/>
+        </w:rPr>
       </w:pPr>
       <w:r>
         <w:rPr>
@@ -1702,6 +2074,14 @@
         <w:keepNext w:val="1"/>
         <w:keepLines w:val="0"/>
         <w:widowControl w:val="1"/>
+        <w:pBdr>
+          <w:top w:space="0" w:sz="0" w:val="nil"/>
+          <w:left w:space="0" w:sz="0" w:val="nil"/>
+          <w:bottom w:space="0" w:sz="0" w:val="nil"/>
+          <w:right w:space="0" w:sz="0" w:val="nil"/>
+          <w:between w:space="0" w:sz="0" w:val="nil"/>
+        </w:pBdr>
+        <w:shd w:fill="auto" w:val="clear"/>
         <w:tabs>
           <w:tab w:val="left" w:pos="0"/>
         </w:tabs>
@@ -1709,6 +2089,18 @@
         <w:ind w:left="31" w:right="0" w:firstLine="0"/>
         <w:contextualSpacing w:val="0"/>
         <w:jc w:val="left"/>
+        <w:rPr>
+          <w:rFonts w:ascii="Arial" w:cs="Arial" w:eastAsia="Arial" w:hAnsi="Arial"/>
+          <w:b w:val="0"/>
+          <w:i w:val="0"/>
+          <w:smallCaps w:val="0"/>
+          <w:strike w:val="0"/>
+          <w:color w:val="000000"/>
+          <w:sz w:val="22"/>
+          <w:szCs w:val="22"/>
+          <w:u w:val="none"/>
+          <w:vertAlign w:val="baseline"/>
+        </w:rPr>
       </w:pPr>
       <w:bookmarkStart w:colFirst="0" w:colLast="0" w:name="_gjdgxs" w:id="0"/>
       <w:bookmarkEnd w:id="0"/>
@@ -1736,7 +2128,7 @@
     </w:p>
     <w:sectPr>
       <w:pgSz w:h="15840" w:w="12240"/>
-      <w:pgMar w:bottom="436.53543307086625" w:top="850.3937007874016" w:left="702.992125984252" w:right="612.2834645669293"/>
+      <w:pgMar w:bottom="436.53543307086625" w:top="850.3937007874016" w:left="702.992125984252" w:right="612.2834645669293" w:header="0"/>
       <w:pgNumType w:start="1"/>
     </w:sectPr>
   </w:body>
@@ -2215,6 +2607,7 @@
         <w:szCs w:val="22"/>
         <w:u w:val="none"/>
         <w:vertAlign w:val="baseline"/>
+        <w:lang w:val="en-US"/>
       </w:rPr>
     </w:rPrDefault>
     <w:pPrDefault>
@@ -2222,6 +2615,14 @@
         <w:keepNext w:val="1"/>
         <w:keepLines w:val="0"/>
         <w:widowControl w:val="1"/>
+        <w:pBdr>
+          <w:top w:space="0" w:sz="0" w:val="nil"/>
+          <w:left w:space="0" w:sz="0" w:val="nil"/>
+          <w:bottom w:space="0" w:sz="0" w:val="nil"/>
+          <w:right w:space="0" w:sz="0" w:val="nil"/>
+          <w:between w:space="0" w:sz="0" w:val="nil"/>
+        </w:pBdr>
+        <w:shd w:fill="auto" w:val="clear"/>
         <w:spacing w:after="0" w:before="0" w:line="276" w:lineRule="auto"/>
         <w:ind w:left="0" w:right="0" w:firstLine="0"/>
         <w:jc w:val="left"/>
@@ -2242,6 +2643,14 @@
       <w:keepNext w:val="1"/>
       <w:keepLines w:val="1"/>
       <w:widowControl w:val="1"/>
+      <w:pBdr>
+        <w:top w:space="0" w:sz="0" w:val="nil"/>
+        <w:left w:space="0" w:sz="0" w:val="nil"/>
+        <w:bottom w:space="0" w:sz="0" w:val="nil"/>
+        <w:right w:space="0" w:sz="0" w:val="nil"/>
+        <w:between w:space="0" w:sz="0" w:val="nil"/>
+      </w:pBdr>
+      <w:shd w:fill="auto" w:val="clear"/>
       <w:spacing w:after="0" w:before="200" w:line="240" w:lineRule="auto"/>
       <w:ind w:left="0" w:right="0" w:firstLine="0"/>
       <w:jc w:val="left"/>
@@ -2267,6 +2676,14 @@
       <w:keepNext w:val="1"/>
       <w:keepLines w:val="1"/>
       <w:widowControl w:val="1"/>
+      <w:pBdr>
+        <w:top w:space="0" w:sz="0" w:val="nil"/>
+        <w:left w:space="0" w:sz="0" w:val="nil"/>
+        <w:bottom w:space="0" w:sz="0" w:val="nil"/>
+        <w:right w:space="0" w:sz="0" w:val="nil"/>
+        <w:between w:space="0" w:sz="0" w:val="nil"/>
+      </w:pBdr>
+      <w:shd w:fill="auto" w:val="clear"/>
       <w:spacing w:after="0" w:before="200" w:line="240" w:lineRule="auto"/>
       <w:ind w:left="0" w:right="0" w:firstLine="0"/>
       <w:jc w:val="left"/>
@@ -2292,6 +2709,14 @@
       <w:keepNext w:val="1"/>
       <w:keepLines w:val="1"/>
       <w:widowControl w:val="1"/>
+      <w:pBdr>
+        <w:top w:space="0" w:sz="0" w:val="nil"/>
+        <w:left w:space="0" w:sz="0" w:val="nil"/>
+        <w:bottom w:space="0" w:sz="0" w:val="nil"/>
+        <w:right w:space="0" w:sz="0" w:val="nil"/>
+        <w:between w:space="0" w:sz="0" w:val="nil"/>
+      </w:pBdr>
+      <w:shd w:fill="auto" w:val="clear"/>
       <w:spacing w:after="0" w:before="160" w:line="240" w:lineRule="auto"/>
       <w:ind w:left="0" w:right="0" w:firstLine="0"/>
       <w:jc w:val="left"/>
@@ -2317,6 +2742,14 @@
       <w:keepNext w:val="1"/>
       <w:keepLines w:val="1"/>
       <w:widowControl w:val="1"/>
+      <w:pBdr>
+        <w:top w:space="0" w:sz="0" w:val="nil"/>
+        <w:left w:space="0" w:sz="0" w:val="nil"/>
+        <w:bottom w:space="0" w:sz="0" w:val="nil"/>
+        <w:right w:space="0" w:sz="0" w:val="nil"/>
+        <w:between w:space="0" w:sz="0" w:val="nil"/>
+      </w:pBdr>
+      <w:shd w:fill="auto" w:val="clear"/>
       <w:spacing w:after="0" w:before="160" w:line="240" w:lineRule="auto"/>
       <w:ind w:left="0" w:right="0" w:firstLine="0"/>
       <w:jc w:val="left"/>
@@ -2342,6 +2775,14 @@
       <w:keepNext w:val="1"/>
       <w:keepLines w:val="1"/>
       <w:widowControl w:val="1"/>
+      <w:pBdr>
+        <w:top w:space="0" w:sz="0" w:val="nil"/>
+        <w:left w:space="0" w:sz="0" w:val="nil"/>
+        <w:bottom w:space="0" w:sz="0" w:val="nil"/>
+        <w:right w:space="0" w:sz="0" w:val="nil"/>
+        <w:between w:space="0" w:sz="0" w:val="nil"/>
+      </w:pBdr>
+      <w:shd w:fill="auto" w:val="clear"/>
       <w:spacing w:after="0" w:before="160" w:line="240" w:lineRule="auto"/>
       <w:ind w:left="0" w:right="0" w:firstLine="0"/>
       <w:jc w:val="left"/>
@@ -2367,6 +2808,14 @@
       <w:keepNext w:val="1"/>
       <w:keepLines w:val="1"/>
       <w:widowControl w:val="1"/>
+      <w:pBdr>
+        <w:top w:space="0" w:sz="0" w:val="nil"/>
+        <w:left w:space="0" w:sz="0" w:val="nil"/>
+        <w:bottom w:space="0" w:sz="0" w:val="nil"/>
+        <w:right w:space="0" w:sz="0" w:val="nil"/>
+        <w:between w:space="0" w:sz="0" w:val="nil"/>
+      </w:pBdr>
+      <w:shd w:fill="auto" w:val="clear"/>
       <w:spacing w:after="0" w:before="160" w:line="240" w:lineRule="auto"/>
       <w:ind w:left="0" w:right="0" w:firstLine="0"/>
       <w:jc w:val="left"/>
@@ -2392,6 +2841,14 @@
       <w:keepNext w:val="1"/>
       <w:keepLines w:val="1"/>
       <w:widowControl w:val="0"/>
+      <w:pBdr>
+        <w:top w:space="0" w:sz="0" w:val="nil"/>
+        <w:left w:space="0" w:sz="0" w:val="nil"/>
+        <w:bottom w:space="0" w:sz="0" w:val="nil"/>
+        <w:right w:space="0" w:sz="0" w:val="nil"/>
+        <w:between w:space="0" w:sz="0" w:val="nil"/>
+      </w:pBdr>
+      <w:shd w:fill="auto" w:val="clear"/>
       <w:spacing w:after="0" w:before="0" w:line="240" w:lineRule="auto"/>
       <w:ind w:left="0" w:right="0" w:firstLine="0"/>
       <w:jc w:val="left"/>
@@ -2417,6 +2874,14 @@
       <w:keepNext w:val="1"/>
       <w:keepLines w:val="1"/>
       <w:widowControl w:val="1"/>
+      <w:pBdr>
+        <w:top w:space="0" w:sz="0" w:val="nil"/>
+        <w:left w:space="0" w:sz="0" w:val="nil"/>
+        <w:bottom w:space="0" w:sz="0" w:val="nil"/>
+        <w:right w:space="0" w:sz="0" w:val="nil"/>
+        <w:between w:space="0" w:sz="0" w:val="nil"/>
+      </w:pBdr>
+      <w:shd w:fill="auto" w:val="clear"/>
       <w:spacing w:after="200" w:before="0" w:line="240" w:lineRule="auto"/>
       <w:ind w:left="0" w:right="0" w:firstLine="0"/>
       <w:jc w:val="left"/>

</xml_diff>